<commit_message>
Onde colocar o arquivo no servidor interno
</commit_message>
<xml_diff>
--- a/Manual SVN.docx
+++ b/Manual SVN.docx
@@ -34,11 +34,6 @@
     </w:p>
     <w:p/>
     <w:p>
-      <w:pPr>
-        <w:rPr>
-          <w:i/>
-        </w:rPr>
-      </w:pPr>
       <w:r>
         <w:rPr>
           <w:b/>
@@ -50,6 +45,71 @@
           <w:b/>
         </w:rPr>
         <w:t>1</w:t>
+      </w:r>
+      <w:r>
+        <w:rPr>
+          <w:b/>
+        </w:rPr>
+        <w:t xml:space="preserve"> </w:t>
+      </w:r>
+      <w:r>
+        <w:t>–</w:t>
+      </w:r>
+      <w:r>
+        <w:rPr>
+          <w:b/>
+        </w:rPr>
+        <w:t xml:space="preserve"> </w:t>
+      </w:r>
+      <w:r>
+        <w:t>colocar o arquivo</w:t>
+      </w:r>
+      <w:r>
+        <w:rPr>
+          <w:b/>
+        </w:rPr>
+        <w:t xml:space="preserve"> </w:t>
+      </w:r>
+      <w:r>
+        <w:t xml:space="preserve">em: </w:t>
+      </w:r>
+    </w:p>
+    <w:p>
+      <w:r>
+        <w:t xml:space="preserve">\\10.1.1.17\Contratos &amp; </w:t>
+      </w:r>
+      <w:proofErr w:type="spellStart"/>
+      <w:r>
+        <w:t>Juridico</w:t>
+      </w:r>
+      <w:proofErr w:type="spellEnd"/>
+      <w:r>
+        <w:t>\Suporte e Treinamento\SVN\</w:t>
+      </w:r>
+      <w:proofErr w:type="spellStart"/>
+      <w:r>
+        <w:t>trunk</w:t>
+      </w:r>
+      <w:proofErr w:type="spellEnd"/>
+    </w:p>
+    <w:p>
+      <w:pPr>
+        <w:rPr>
+          <w:b/>
+        </w:rPr>
+      </w:pPr>
+    </w:p>
+    <w:p>
+      <w:pPr>
+        <w:rPr>
+          <w:i/>
+        </w:rPr>
+      </w:pPr>
+      <w:r>
+        <w:rPr>
+          <w:b/>
+        </w:rPr>
+        <w:t>Passo 2</w:t>
       </w:r>
       <w:r>
         <w:t xml:space="preserve"> </w:t>
@@ -156,16 +216,10 @@
         <w:rPr>
           <w:b/>
         </w:rPr>
-        <w:t>2</w:t>
-      </w:r>
-      <w:r>
-        <w:t xml:space="preserve"> - </w:t>
-      </w:r>
-      <w:r>
-        <w:t xml:space="preserve">Clicar com o botão direito do mouse na pasta ou arquivo </w:t>
-      </w:r>
-      <w:r>
-        <w:t xml:space="preserve">conforme passo 1 e clicar em </w:t>
+        <w:t>3</w:t>
+      </w:r>
+      <w:r>
+        <w:t xml:space="preserve"> - Clicar com o botão direito do mouse na pasta ou arquivo conforme passo 1 e clicar em </w:t>
       </w:r>
       <w:r>
         <w:rPr>
@@ -261,15 +315,16 @@
         <w:rPr>
           <w:b/>
         </w:rPr>
-        <w:lastRenderedPageBreak/>
         <w:t xml:space="preserve">Passo </w:t>
       </w:r>
       <w:r>
         <w:rPr>
           <w:b/>
         </w:rPr>
-        <w:t>3</w:t>
-      </w:r>
+        <w:t>4</w:t>
+      </w:r>
+      <w:bookmarkStart w:id="0" w:name="_GoBack"/>
+      <w:bookmarkEnd w:id="0"/>
       <w:r>
         <w:t xml:space="preserve"> – Descrever o que foi </w:t>
       </w:r>
@@ -280,13 +335,9 @@
         <w:t xml:space="preserve"> </w:t>
       </w:r>
       <w:r>
-        <w:t>na caixa</w:t>
-      </w:r>
-      <w:r>
-        <w:t xml:space="preserve"> </w:t>
+        <w:t xml:space="preserve">na caixa </w:t>
       </w:r>
       <w:proofErr w:type="spellStart"/>
-      <w:proofErr w:type="gramStart"/>
       <w:r>
         <w:rPr>
           <w:i/>
@@ -298,11 +349,7 @@
         <w:t>.</w:t>
       </w:r>
       <w:r>
-        <w:t>.</w:t>
-      </w:r>
-      <w:proofErr w:type="gramEnd"/>
-      <w:r>
-        <w:t xml:space="preserve"> É importante o preenchimento detalhado neste campo para facilitar se for preciso realizar o </w:t>
+        <w:t xml:space="preserve">. É importante o preenchimento detalhado neste campo para facilitar se for preciso realizar o </w:t>
       </w:r>
       <w:proofErr w:type="spellStart"/>
       <w:r>
@@ -411,7 +458,6 @@
         <w:rPr>
           <w:b/>
         </w:rPr>
-        <w:lastRenderedPageBreak/>
         <w:t xml:space="preserve">2 </w:t>
       </w:r>
       <w:r>
@@ -424,25 +470,7 @@
     <w:p/>
     <w:p>
       <w:r>
-        <w:t>Ao INICIAR</w:t>
-      </w:r>
-      <w:r>
-        <w:t xml:space="preserve"> </w:t>
-      </w:r>
-      <w:r>
-        <w:t>o trabalho</w:t>
-      </w:r>
-      <w:r>
-        <w:t xml:space="preserve"> </w:t>
-      </w:r>
-      <w:r>
-        <w:t>no</w:t>
-      </w:r>
-      <w:r>
-        <w:t xml:space="preserve"> arquivo ou pasta é necessário realizar o </w:t>
-      </w:r>
-      <w:r>
-        <w:t>UPDATE:</w:t>
+        <w:t>Ao INICIAR o trabalho no arquivo ou pasta é necessário realizar o UPDATE:</w:t>
       </w:r>
     </w:p>
     <w:p>
@@ -456,10 +484,7 @@
         <w:t xml:space="preserve">– </w:t>
       </w:r>
       <w:r>
-        <w:t>Clicar com o botão direito do mouse na pasta ou arquiv</w:t>
-      </w:r>
-      <w:r>
-        <w:t xml:space="preserve">o desejado e clicar em </w:t>
+        <w:t xml:space="preserve">Clicar com o botão direito do mouse na pasta ou arquivo desejado e clicar em </w:t>
       </w:r>
       <w:r>
         <w:rPr>
@@ -534,13 +559,7 @@
     </w:p>
     <w:p>
       <w:r>
-        <w:t xml:space="preserve">Ao FINALIZAR o trabalho </w:t>
-      </w:r>
-      <w:r>
-        <w:t>no arquivo ou pasta é necessário realizar</w:t>
-      </w:r>
-      <w:r>
-        <w:t xml:space="preserve"> o COMMIT:</w:t>
+        <w:t>Ao FINALIZAR o trabalho no arquivo ou pasta é necessário realizar o COMMIT:</w:t>
       </w:r>
     </w:p>
     <w:p>
@@ -671,17 +690,10 @@
         <w:rPr>
           <w:b/>
         </w:rPr>
-        <w:lastRenderedPageBreak/>
         <w:t>Passo 2</w:t>
       </w:r>
       <w:r>
-        <w:t xml:space="preserve"> - </w:t>
-      </w:r>
-      <w:r>
-        <w:t>Descrever o que foi realizado</w:t>
-      </w:r>
-      <w:r>
-        <w:t xml:space="preserve"> na caixa </w:t>
+        <w:t xml:space="preserve"> - Descrever o que foi realizado na caixa </w:t>
       </w:r>
       <w:proofErr w:type="spellStart"/>
       <w:r>
@@ -836,7 +848,6 @@
         <w:rPr>
           <w:b/>
         </w:rPr>
-        <w:lastRenderedPageBreak/>
         <w:t xml:space="preserve">3 </w:t>
       </w:r>
       <w:r>
@@ -977,7 +988,6 @@
     </w:p>
     <w:p>
       <w:r>
-        <w:lastRenderedPageBreak/>
         <w:t xml:space="preserve">- </w:t>
       </w:r>
       <w:proofErr w:type="spellStart"/>
@@ -1127,7 +1137,6 @@
         <w:rPr>
           <w:b/>
         </w:rPr>
-        <w:lastRenderedPageBreak/>
         <w:t xml:space="preserve">4 </w:t>
       </w:r>
       <w:r>
@@ -1146,10 +1155,7 @@
         <w:t>Passo 1</w:t>
       </w:r>
       <w:r>
-        <w:t xml:space="preserve"> – </w:t>
-      </w:r>
-      <w:r>
-        <w:t xml:space="preserve">Clicar com o botão direito do mouse na pasta ou arquivo desejado e ir em </w:t>
+        <w:t xml:space="preserve"> – Clicar com o botão direito do mouse na pasta ou arquivo desejado e ir em </w:t>
       </w:r>
       <w:proofErr w:type="spellStart"/>
       <w:r>
@@ -1163,13 +1169,7 @@
         <w:rPr>
           <w:i/>
         </w:rPr>
-        <w:t xml:space="preserve"> &gt;</w:t>
-      </w:r>
-      <w:r>
-        <w:rPr>
-          <w:i/>
-        </w:rPr>
-        <w:t xml:space="preserve"> Update </w:t>
+        <w:t xml:space="preserve"> &gt; Update </w:t>
       </w:r>
       <w:proofErr w:type="spellStart"/>
       <w:r>
@@ -1269,7 +1269,6 @@
         <w:rPr>
           <w:b/>
         </w:rPr>
-        <w:lastRenderedPageBreak/>
         <w:t xml:space="preserve">Passo 2 </w:t>
       </w:r>
       <w:r>
@@ -1309,10 +1308,7 @@
         <w:t xml:space="preserve"> Verificar a versão desejada em </w:t>
       </w:r>
       <w:r>
-        <w:t>“</w:t>
-      </w:r>
-      <w:r>
-        <w:t xml:space="preserve">3 </w:t>
+        <w:t xml:space="preserve">“3 </w:t>
       </w:r>
       <w:r>
         <w:t>Verificar versões disponíveis</w:t>
@@ -1486,17 +1482,13 @@
         <w:rPr>
           <w:b/>
         </w:rPr>
-        <w:lastRenderedPageBreak/>
         <w:t>Verificar modificações</w:t>
       </w:r>
     </w:p>
     <w:p/>
     <w:p>
       <w:r>
-        <w:t xml:space="preserve">- </w:t>
-      </w:r>
-      <w:r>
-        <w:t xml:space="preserve">Clicar com o botão direito do mouse na pasta ou arquivo desejado e ir em </w:t>
+        <w:t xml:space="preserve">- Clicar com o botão direito do mouse na pasta ou arquivo desejado e ir em </w:t>
       </w:r>
       <w:proofErr w:type="spellStart"/>
       <w:r>
@@ -1510,13 +1502,7 @@
         <w:rPr>
           <w:i/>
         </w:rPr>
-        <w:t xml:space="preserve"> &gt;</w:t>
-      </w:r>
-      <w:r>
-        <w:rPr>
-          <w:i/>
-        </w:rPr>
-        <w:t xml:space="preserve"> </w:t>
+        <w:t xml:space="preserve"> &gt; </w:t>
       </w:r>
       <w:proofErr w:type="spellStart"/>
       <w:r>
@@ -1675,7 +1661,6 @@
     </w:p>
     <w:p>
       <w:r>
-        <w:lastRenderedPageBreak/>
         <w:t>1 – Documento original (antes da modificação);</w:t>
       </w:r>
     </w:p>
@@ -1697,8 +1682,6 @@
       <w:r>
         <w:t>Documento comparado (indica as modificações realizadas). No canto esquerdo do texto aparece uma listra vermelha informando as linhas modificadas.</w:t>
       </w:r>
-      <w:bookmarkStart w:id="0" w:name="_GoBack"/>
-      <w:bookmarkEnd w:id="0"/>
     </w:p>
     <w:p>
       <w:pPr>
@@ -1875,7 +1858,7 @@
           <w:rPr>
             <w:noProof/>
           </w:rPr>
-          <w:t>10</w:t>
+          <w:t>1</w:t>
         </w:r>
         <w:r>
           <w:fldChar w:fldCharType="end"/>
@@ -2840,7 +2823,7 @@
 </file>
 
 <file path=customXml/itemProps1.xml><?xml version="1.0" encoding="utf-8"?>
-<ds:datastoreItem xmlns:ds="http://schemas.openxmlformats.org/officeDocument/2006/customXml" ds:itemID="{D8010F95-3625-4AD6-8CFC-404D2299644C}">
+<ds:datastoreItem xmlns:ds="http://schemas.openxmlformats.org/officeDocument/2006/customXml" ds:itemID="{28F81176-0D50-46F3-9A39-152CAAF46C8F}">
   <ds:schemaRefs>
     <ds:schemaRef ds:uri="http://schemas.openxmlformats.org/officeDocument/2006/bibliography"/>
   </ds:schemaRefs>

</xml_diff>